<commit_message>
Hand calculated values for test
</commit_message>
<xml_diff>
--- a/stm/documents/algorithm_and_tests/calculation_for_non_cohesive_test.docx
+++ b/stm/documents/algorithm_and_tests/calculation_for_non_cohesive_test.docx
@@ -97,9 +97,169 @@
     </w:p>
     <w:p>
       <w:r>
+        <w:t xml:space="preserve">shear velocity= </w:t>
+      </w:r>
+      <w:r>
         <w:t xml:space="preserve">  </w:t>
       </w:r>
-    </w:p>
+      <w:r>
+        <w:t>[</w:t>
+      </w:r>
+      <w:r>
+        <w:t>0.017955</w:t>
+      </w:r>
+      <w:r>
+        <w:t xml:space="preserve">           </w:t>
+      </w:r>
+      <w:r>
+        <w:t>0.049694</w:t>
+      </w:r>
+      <w:r>
+        <w:t xml:space="preserve">           </w:t>
+      </w:r>
+      <w:r>
+        <w:t>0.064033</w:t>
+      </w:r>
+      <w:r>
+        <w:t>]</w:t>
+      </w:r>
+    </w:p>
+    <w:p>
+      <w:r>
+        <w:t>R= 2.65-1=1.65</w:t>
+      </w:r>
+    </w:p>
+    <w:p>
+      <w:r>
+        <w:t xml:space="preserve">explicit Reynolds particle number= [ </w:t>
+      </w:r>
+      <w:r>
+        <w:t>127.1613149</w:t>
+      </w:r>
+      <w:r>
+        <w:t xml:space="preserve">,  </w:t>
+      </w:r>
+      <w:r>
+        <w:t>5.619789253</w:t>
+      </w:r>
+      <w:r>
+        <w:t xml:space="preserve">] </w:t>
+      </w:r>
+    </w:p>
+    <w:p>
+      <w:r>
+        <w:t>rouse number: [</w:t>
+      </w:r>
+      <w:r>
+        <w:rPr>
+          <w:highlight w:val="yellow"/>
+        </w:rPr>
+        <w:t>21.05143736</w:t>
+      </w:r>
+      <w:r>
+        <w:rPr>
+          <w:highlight w:val="yellow"/>
+        </w:rPr>
+        <w:t>,</w:t>
+      </w:r>
+      <w:r>
+        <w:rPr>
+          <w:highlight w:val="yellow"/>
+        </w:rPr>
+        <w:tab/>
+        <w:t>7.606120614</w:t>
+      </w:r>
+      <w:r>
+        <w:rPr>
+          <w:highlight w:val="yellow"/>
+        </w:rPr>
+        <w:t>,</w:t>
+      </w:r>
+      <w:r>
+        <w:rPr>
+          <w:highlight w:val="yellow"/>
+        </w:rPr>
+        <w:tab/>
+        <w:t>5.902871297</w:t>
+      </w:r>
+      <w:r>
+        <w:t xml:space="preserve"> values not work for this routine</w:t>
+      </w:r>
+    </w:p>
+    <w:p>
+      <w:r>
+        <w:t xml:space="preserve">                            </w:t>
+      </w:r>
+      <w:r>
+        <w:t>0.146387185</w:t>
+      </w:r>
+      <w:r>
+        <w:t>,</w:t>
+      </w:r>
+      <w:r>
+        <w:tab/>
+        <w:t>0.052891333</w:t>
+      </w:r>
+      <w:r>
+        <w:t>,</w:t>
+      </w:r>
+      <w:r>
+        <w:tab/>
+        <w:t>0.041047302</w:t>
+      </w:r>
+      <w:r>
+        <w:t>]</w:t>
+      </w:r>
+    </w:p>
+    <w:p>
+      <w:proofErr w:type="spellStart"/>
+      <w:r>
+        <w:t>e_s</w:t>
+      </w:r>
+      <w:proofErr w:type="spellEnd"/>
+      <w:r>
+        <w:t xml:space="preserve"> = [5.580488911721425E-6,  9.035725525477729E-4,  3.185200857645513E-3</w:t>
+      </w:r>
+    </w:p>
+    <w:p>
+      <w:r>
+        <w:t xml:space="preserve"> 0.296992553214188,       0.299981295166937,       0.299994734085255]</w:t>
+      </w:r>
+    </w:p>
+    <w:p>
+      <w:proofErr w:type="spellStart"/>
+      <w:r>
+        <w:t>delta_b</w:t>
+      </w:r>
+      <w:proofErr w:type="spellEnd"/>
+      <w:r>
+        <w:t xml:space="preserve"> = 0.02</w:t>
+      </w:r>
+    </w:p>
+    <w:p>
+      <w:r>
+        <w:t xml:space="preserve">I_1 </w:t>
+      </w:r>
+      <w:r>
+        <w:t>=[</w:t>
+      </w:r>
+      <w:r>
+        <w:rPr>
+          <w:highlight w:val="yellow"/>
+        </w:rPr>
+        <w:t>0.517074438638775 ,  0.777300596152034 ,      0.819974905226122</w:t>
+      </w:r>
+      <w:r>
+        <w:t xml:space="preserve">  values not work for this routine</w:t>
+      </w:r>
+    </w:p>
+    <w:p>
+      <w:r>
+        <w:t xml:space="preserve">      0.517074438638775, 0.777300596152034,       0.819974905226122]</w:t>
+      </w:r>
+    </w:p>
+    <w:p/>
+    <w:p/>
     <w:sectPr>
       <w:pgSz w:w="12240" w:h="15840"/>
       <w:pgMar w:top="1440" w:right="1440" w:bottom="1440" w:left="1440" w:header="720" w:footer="720" w:gutter="0"/>

</xml_diff>